<commit_message>
new LSF | report update
</commit_message>
<xml_diff>
--- a/Отчёт.docx
+++ b/Отчёт.docx
@@ -11754,6 +11754,7 @@
     <w:p>
       <w:pPr>
         <w:ind w:firstLine="708"/>
+        <w:jc w:val="both"/>
         <w:rPr>
           <w:iCs/>
         </w:rPr>
@@ -11827,19 +11828,287 @@
         </w:rPr>
         <w:t>.</w:t>
       </w:r>
-    </w:p>
-    <w:p>
-      <w:pPr>
-        <w:ind w:firstLine="708"/>
+      <w:r>
         <w:rPr>
           <w:iCs/>
         </w:rPr>
-      </w:pPr>
+        <w:t xml:space="preserve"> Также в задании нужно было провести распараллеливание с помощью технологии </w:t>
+      </w:r>
       <w:r>
         <w:rPr>
           <w:iCs/>
-        </w:rPr>
-        <w:t>Расчёты для последовательной реализации:</w:t>
+          <w:lang w:val="en-US"/>
+        </w:rPr>
+        <w:t>MPI</w:t>
+      </w:r>
+      <w:r>
+        <w:rPr>
+          <w:iCs/>
+        </w:rPr>
+        <w:t xml:space="preserve">. В программе с помощью </w:t>
+      </w:r>
+      <w:proofErr w:type="spellStart"/>
+      <w:r>
+        <w:rPr>
+          <w:iCs/>
+        </w:rPr>
+        <w:t>MPI_Dims_create</w:t>
+      </w:r>
+      <w:proofErr w:type="spellEnd"/>
+      <w:r>
+        <w:rPr>
+          <w:iCs/>
+        </w:rPr>
+        <w:t xml:space="preserve"> выбирается наилучшее разбиение доступного числа процессоров в двумерную сетку. Инициализация</w:t>
+      </w:r>
+      <w:r>
+        <w:rPr>
+          <w:rFonts w:eastAsiaTheme="minorEastAsia"/>
+          <w:iCs/>
+        </w:rPr>
+        <w:t xml:space="preserve"> </w:t>
+      </w:r>
+      <m:oMath>
+        <m:sSub>
+          <m:sSubPr>
+            <m:ctrlPr>
+              <w:rPr>
+                <w:rFonts w:ascii="Cambria Math" w:hAnsi="Cambria Math"/>
+                <w:i/>
+              </w:rPr>
+            </m:ctrlPr>
+          </m:sSubPr>
+          <m:e>
+            <m:r>
+              <w:rPr>
+                <w:rFonts w:ascii="Cambria Math" w:hAnsi="Cambria Math"/>
+              </w:rPr>
+              <m:t>a</m:t>
+            </m:r>
+          </m:e>
+          <m:sub>
+            <m:r>
+              <w:rPr>
+                <w:rFonts w:ascii="Cambria Math" w:hAnsi="Cambria Math"/>
+              </w:rPr>
+              <m:t>i</m:t>
+            </m:r>
+            <m:r>
+              <w:rPr>
+                <w:rFonts w:ascii="Cambria Math" w:hAnsi="Cambria Math"/>
+                <w:lang w:val="en-US"/>
+              </w:rPr>
+              <m:t>j</m:t>
+            </m:r>
+          </m:sub>
+        </m:sSub>
+      </m:oMath>
+      <w:r>
+        <w:rPr>
+          <w:rFonts w:eastAsiaTheme="minorEastAsia"/>
+        </w:rPr>
+        <w:t xml:space="preserve">, </w:t>
+      </w:r>
+      <m:oMath>
+        <m:sSub>
+          <m:sSubPr>
+            <m:ctrlPr>
+              <w:rPr>
+                <w:rFonts w:ascii="Cambria Math" w:hAnsi="Cambria Math"/>
+                <w:i/>
+              </w:rPr>
+            </m:ctrlPr>
+          </m:sSubPr>
+          <m:e>
+            <m:r>
+              <w:rPr>
+                <w:rFonts w:ascii="Cambria Math" w:hAnsi="Cambria Math"/>
+              </w:rPr>
+              <m:t>b</m:t>
+            </m:r>
+          </m:e>
+          <m:sub>
+            <m:r>
+              <w:rPr>
+                <w:rFonts w:ascii="Cambria Math" w:hAnsi="Cambria Math"/>
+              </w:rPr>
+              <m:t>i</m:t>
+            </m:r>
+            <m:r>
+              <w:rPr>
+                <w:rFonts w:ascii="Cambria Math" w:hAnsi="Cambria Math"/>
+                <w:lang w:val="en-US"/>
+              </w:rPr>
+              <m:t>j</m:t>
+            </m:r>
+          </m:sub>
+        </m:sSub>
+      </m:oMath>
+      <w:r>
+        <w:rPr>
+          <w:rFonts w:eastAsiaTheme="minorEastAsia"/>
+        </w:rPr>
+        <w:t xml:space="preserve">, </w:t>
+      </w:r>
+      <w:r>
+        <w:rPr>
+          <w:rFonts w:ascii="Cambria Math" w:hAnsi="Cambria Math"/>
+          <w:i/>
+        </w:rPr>
+        <w:t xml:space="preserve"> </w:t>
+      </w:r>
+      <m:oMath>
+        <m:sSub>
+          <m:sSubPr>
+            <m:ctrlPr>
+              <w:rPr>
+                <w:rFonts w:ascii="Cambria Math" w:hAnsi="Cambria Math"/>
+                <w:i/>
+              </w:rPr>
+            </m:ctrlPr>
+          </m:sSubPr>
+          <m:e>
+            <m:r>
+              <w:rPr>
+                <w:rFonts w:ascii="Cambria Math" w:hAnsi="Cambria Math"/>
+              </w:rPr>
+              <m:t>F</m:t>
+            </m:r>
+          </m:e>
+          <m:sub>
+            <m:r>
+              <w:rPr>
+                <w:rFonts w:ascii="Cambria Math" w:hAnsi="Cambria Math"/>
+              </w:rPr>
+              <m:t>i</m:t>
+            </m:r>
+            <m:r>
+              <w:rPr>
+                <w:rFonts w:ascii="Cambria Math" w:hAnsi="Cambria Math"/>
+                <w:lang w:val="en-US"/>
+              </w:rPr>
+              <m:t>j</m:t>
+            </m:r>
+          </m:sub>
+        </m:sSub>
+      </m:oMath>
+      <w:r>
+        <w:rPr>
+          <w:rFonts w:ascii="Cambria Math" w:eastAsiaTheme="minorEastAsia" w:hAnsi="Cambria Math"/>
+          <w:iCs/>
+        </w:rPr>
+        <w:t xml:space="preserve"> происходит в локальных матрицах, размеры которых определяет сетка по процессорам. </w:t>
+      </w:r>
+      <w:r>
+        <w:rPr>
+          <w:iCs/>
+        </w:rPr>
+        <w:t>Расчёты для последовательной реализации</w:t>
+      </w:r>
+      <w:r>
+        <w:rPr>
+          <w:iCs/>
+        </w:rPr>
+        <w:t xml:space="preserve"> (1 процессор и 1 нить) приведены для вариантов </w:t>
+      </w:r>
+      <w:r>
+        <w:rPr>
+          <w:iCs/>
+          <w:lang w:val="en-US"/>
+        </w:rPr>
+        <w:t>OpenMP</w:t>
+      </w:r>
+      <w:r>
+        <w:rPr>
+          <w:iCs/>
+        </w:rPr>
+        <w:t xml:space="preserve"> и </w:t>
+      </w:r>
+      <w:r>
+        <w:rPr>
+          <w:iCs/>
+          <w:lang w:val="en-US"/>
+        </w:rPr>
+        <w:t>MPI</w:t>
+      </w:r>
+      <w:r>
+        <w:rPr>
+          <w:iCs/>
+        </w:rPr>
+        <w:t>+</w:t>
+      </w:r>
+      <w:r>
+        <w:rPr>
+          <w:iCs/>
+          <w:lang w:val="en-US"/>
+        </w:rPr>
+        <w:t>OpenMP</w:t>
+      </w:r>
+      <w:r>
+        <w:rPr>
+          <w:iCs/>
+        </w:rPr>
+        <w:t xml:space="preserve"> соответственно, так как для компиляции использовались разные варианты компиляторов (</w:t>
+      </w:r>
+      <w:r>
+        <w:rPr>
+          <w:iCs/>
+          <w:lang w:val="en-US"/>
+        </w:rPr>
+        <w:t>IBM</w:t>
+      </w:r>
+      <w:r>
+        <w:rPr>
+          <w:iCs/>
+        </w:rPr>
+        <w:t xml:space="preserve"> </w:t>
+      </w:r>
+      <w:r>
+        <w:rPr>
+          <w:iCs/>
+        </w:rPr>
+        <w:t xml:space="preserve">и </w:t>
+      </w:r>
+      <w:proofErr w:type="spellStart"/>
+      <w:r>
+        <w:rPr>
+          <w:iCs/>
+          <w:lang w:val="en-US"/>
+        </w:rPr>
+        <w:t>mpic</w:t>
+      </w:r>
+      <w:proofErr w:type="spellEnd"/>
+      <w:r>
+        <w:rPr>
+          <w:iCs/>
+        </w:rPr>
+        <w:t>++</w:t>
+      </w:r>
+      <w:r>
+        <w:rPr>
+          <w:iCs/>
+        </w:rPr>
+        <w:t xml:space="preserve"> </w:t>
+      </w:r>
+      <w:proofErr w:type="spellStart"/>
+      <w:r>
+        <w:rPr>
+          <w:iCs/>
+        </w:rPr>
+        <w:t>соответсвенно</w:t>
+      </w:r>
+      <w:proofErr w:type="spellEnd"/>
+      <w:r>
+        <w:rPr>
+          <w:iCs/>
+        </w:rPr>
+        <w:t>) и время работы отличалось</w:t>
+      </w:r>
+      <w:r>
+        <w:rPr>
+          <w:iCs/>
+        </w:rPr>
+        <w:t>:</w:t>
       </w:r>
     </w:p>
     <w:tbl>
@@ -11849,17 +12118,38 @@
         <w:tblLook w:val="04A0" w:firstRow="1" w:lastRow="0" w:firstColumn="1" w:lastColumn="0" w:noHBand="0" w:noVBand="1"/>
       </w:tblPr>
       <w:tblGrid>
-        <w:gridCol w:w="3397"/>
-        <w:gridCol w:w="2833"/>
-        <w:gridCol w:w="3115"/>
+        <w:gridCol w:w="2336"/>
+        <w:gridCol w:w="2336"/>
+        <w:gridCol w:w="2336"/>
+        <w:gridCol w:w="2337"/>
       </w:tblGrid>
       <w:tr>
         <w:tc>
           <w:tcPr>
-            <w:tcW w:w="3397" w:type="dxa"/>
+            <w:tcW w:w="2336" w:type="dxa"/>
           </w:tcPr>
           <w:p>
             <w:pPr>
+              <w:jc w:val="center"/>
+              <w:rPr>
+                <w:iCs/>
+              </w:rPr>
+            </w:pPr>
+            <w:r>
+              <w:rPr>
+                <w:iCs/>
+              </w:rPr>
+              <w:t>Реализация</w:t>
+            </w:r>
+          </w:p>
+        </w:tc>
+        <w:tc>
+          <w:tcPr>
+            <w:tcW w:w="2336" w:type="dxa"/>
+          </w:tcPr>
+          <w:p>
+            <w:pPr>
+              <w:jc w:val="center"/>
               <w:rPr>
                 <w:iCs/>
               </w:rPr>
@@ -11882,10 +12172,11 @@
         </w:tc>
         <w:tc>
           <w:tcPr>
-            <w:tcW w:w="2833" w:type="dxa"/>
+            <w:tcW w:w="2336" w:type="dxa"/>
           </w:tcPr>
           <w:p>
             <w:pPr>
+              <w:jc w:val="center"/>
               <w:rPr>
                 <w:iCs/>
               </w:rPr>
@@ -11900,10 +12191,11 @@
         </w:tc>
         <w:tc>
           <w:tcPr>
-            <w:tcW w:w="3115" w:type="dxa"/>
+            <w:tcW w:w="2337" w:type="dxa"/>
           </w:tcPr>
           <w:p>
             <w:pPr>
+              <w:jc w:val="center"/>
               <w:rPr>
                 <w:iCs/>
               </w:rPr>
@@ -11920,10 +12212,32 @@
       <w:tr>
         <w:tc>
           <w:tcPr>
-            <w:tcW w:w="3397" w:type="dxa"/>
+            <w:tcW w:w="2336" w:type="dxa"/>
           </w:tcPr>
           <w:p>
             <w:pPr>
+              <w:jc w:val="center"/>
+              <w:rPr>
+                <w:iCs/>
+                <w:lang w:val="en-US"/>
+              </w:rPr>
+            </w:pPr>
+            <w:r>
+              <w:rPr>
+                <w:iCs/>
+                <w:lang w:val="en-US"/>
+              </w:rPr>
+              <w:t>OpenMP</w:t>
+            </w:r>
+          </w:p>
+        </w:tc>
+        <w:tc>
+          <w:tcPr>
+            <w:tcW w:w="2336" w:type="dxa"/>
+          </w:tcPr>
+          <w:p>
+            <w:pPr>
+              <w:jc w:val="center"/>
               <w:rPr>
                 <w:iCs/>
               </w:rPr>
@@ -11942,7 +12256,7 @@
         </w:tc>
         <w:tc>
           <w:tcPr>
-            <w:tcW w:w="2833" w:type="dxa"/>
+            <w:tcW w:w="2336" w:type="dxa"/>
           </w:tcPr>
           <w:p>
             <w:pPr>
@@ -11961,7 +12275,7 @@
         </w:tc>
         <w:tc>
           <w:tcPr>
-            <w:tcW w:w="3115" w:type="dxa"/>
+            <w:tcW w:w="2337" w:type="dxa"/>
           </w:tcPr>
           <w:p>
             <w:pPr>
@@ -11982,10 +12296,31 @@
       <w:tr>
         <w:tc>
           <w:tcPr>
-            <w:tcW w:w="3397" w:type="dxa"/>
+            <w:tcW w:w="2336" w:type="dxa"/>
           </w:tcPr>
           <w:p>
             <w:pPr>
+              <w:jc w:val="center"/>
+              <w:rPr>
+                <w:iCs/>
+              </w:rPr>
+            </w:pPr>
+            <w:r>
+              <w:rPr>
+                <w:iCs/>
+                <w:lang w:val="en-US"/>
+              </w:rPr>
+              <w:t>OpenMP</w:t>
+            </w:r>
+          </w:p>
+        </w:tc>
+        <w:tc>
+          <w:tcPr>
+            <w:tcW w:w="2336" w:type="dxa"/>
+          </w:tcPr>
+          <w:p>
+            <w:pPr>
+              <w:jc w:val="center"/>
               <w:rPr>
                 <w:iCs/>
               </w:rPr>
@@ -12004,7 +12339,7 @@
         </w:tc>
         <w:tc>
           <w:tcPr>
-            <w:tcW w:w="2833" w:type="dxa"/>
+            <w:tcW w:w="2336" w:type="dxa"/>
           </w:tcPr>
           <w:p>
             <w:pPr>
@@ -12023,7 +12358,7 @@
         </w:tc>
         <w:tc>
           <w:tcPr>
-            <w:tcW w:w="3115" w:type="dxa"/>
+            <w:tcW w:w="2337" w:type="dxa"/>
           </w:tcPr>
           <w:p>
             <w:pPr>
@@ -12037,6 +12372,190 @@
                 <w:iCs/>
               </w:rPr>
               <w:t>12.587[s]</w:t>
+            </w:r>
+          </w:p>
+        </w:tc>
+      </w:tr>
+      <w:tr>
+        <w:tc>
+          <w:tcPr>
+            <w:tcW w:w="2336" w:type="dxa"/>
+          </w:tcPr>
+          <w:p>
+            <w:pPr>
+              <w:jc w:val="center"/>
+              <w:rPr>
+                <w:iCs/>
+                <w:lang w:val="en-US"/>
+              </w:rPr>
+            </w:pPr>
+            <w:proofErr w:type="spellStart"/>
+            <w:r>
+              <w:rPr>
+                <w:iCs/>
+                <w:lang w:val="en-US"/>
+              </w:rPr>
+              <w:t>MPI+OpenMP</w:t>
+            </w:r>
+            <w:proofErr w:type="spellEnd"/>
+          </w:p>
+        </w:tc>
+        <w:tc>
+          <w:tcPr>
+            <w:tcW w:w="2336" w:type="dxa"/>
+          </w:tcPr>
+          <w:p>
+            <w:pPr>
+              <w:jc w:val="center"/>
+              <w:rPr>
+                <w:iCs/>
+              </w:rPr>
+            </w:pPr>
+            <m:oMathPara>
+              <m:oMath>
+                <m:r>
+                  <w:rPr>
+                    <w:rFonts w:ascii="Cambria Math" w:hAnsi="Cambria Math"/>
+                  </w:rPr>
+                  <m:t>90×80</m:t>
+                </m:r>
+              </m:oMath>
+            </m:oMathPara>
+          </w:p>
+        </w:tc>
+        <w:tc>
+          <w:tcPr>
+            <w:tcW w:w="2336" w:type="dxa"/>
+          </w:tcPr>
+          <w:p>
+            <w:pPr>
+              <w:jc w:val="center"/>
+              <w:rPr>
+                <w:iCs/>
+              </w:rPr>
+            </w:pPr>
+            <w:r>
+              <w:rPr>
+                <w:iCs/>
+              </w:rPr>
+              <w:t>13223</w:t>
+            </w:r>
+          </w:p>
+        </w:tc>
+        <w:tc>
+          <w:tcPr>
+            <w:tcW w:w="2337" w:type="dxa"/>
+          </w:tcPr>
+          <w:p>
+            <w:pPr>
+              <w:jc w:val="center"/>
+              <w:rPr>
+                <w:iCs/>
+              </w:rPr>
+            </w:pPr>
+            <w:r>
+              <w:rPr>
+                <w:iCs/>
+              </w:rPr>
+              <w:t>20.3[s]</w:t>
+            </w:r>
+          </w:p>
+        </w:tc>
+      </w:tr>
+      <w:tr>
+        <w:tc>
+          <w:tcPr>
+            <w:tcW w:w="2336" w:type="dxa"/>
+          </w:tcPr>
+          <w:p>
+            <w:pPr>
+              <w:jc w:val="center"/>
+              <w:rPr>
+                <w:iCs/>
+              </w:rPr>
+            </w:pPr>
+            <w:proofErr w:type="spellStart"/>
+            <w:r>
+              <w:rPr>
+                <w:iCs/>
+                <w:lang w:val="en-US"/>
+              </w:rPr>
+              <w:t>MPI+OpenMP</w:t>
+            </w:r>
+            <w:proofErr w:type="spellEnd"/>
+          </w:p>
+        </w:tc>
+        <w:tc>
+          <w:tcPr>
+            <w:tcW w:w="2336" w:type="dxa"/>
+          </w:tcPr>
+          <w:p>
+            <w:pPr>
+              <w:jc w:val="center"/>
+              <w:rPr>
+                <w:iCs/>
+              </w:rPr>
+            </w:pPr>
+            <m:oMathPara>
+              <m:oMath>
+                <m:r>
+                  <w:rPr>
+                    <w:rFonts w:ascii="Cambria Math" w:hAnsi="Cambria Math"/>
+                  </w:rPr>
+                  <m:t>180×160</m:t>
+                </m:r>
+              </m:oMath>
+            </m:oMathPara>
+          </w:p>
+        </w:tc>
+        <w:tc>
+          <w:tcPr>
+            <w:tcW w:w="2336" w:type="dxa"/>
+          </w:tcPr>
+          <w:p>
+            <w:pPr>
+              <w:jc w:val="center"/>
+              <w:rPr>
+                <w:iCs/>
+              </w:rPr>
+            </w:pPr>
+            <w:r>
+              <w:rPr>
+                <w:iCs/>
+              </w:rPr>
+              <w:t>8817</w:t>
+            </w:r>
+          </w:p>
+        </w:tc>
+        <w:tc>
+          <w:tcPr>
+            <w:tcW w:w="2337" w:type="dxa"/>
+          </w:tcPr>
+          <w:p>
+            <w:pPr>
+              <w:jc w:val="center"/>
+              <w:rPr>
+                <w:iCs/>
+              </w:rPr>
+            </w:pPr>
+            <w:r>
+              <w:rPr>
+                <w:iCs/>
+              </w:rPr>
+              <w:t>64.</w:t>
+            </w:r>
+            <w:r>
+              <w:rPr>
+                <w:iCs/>
+                <w:lang w:val="en-US"/>
+              </w:rPr>
+              <w:t>6</w:t>
+            </w:r>
+            <w:r>
+              <w:rPr>
+                <w:iCs/>
+              </w:rPr>
+              <w:t>[s]</w:t>
             </w:r>
           </w:p>
         </w:tc>
@@ -12046,7 +12565,48 @@
       <w:pPr>
         <w:rPr>
           <w:iCs/>
-          <w:lang w:val="en-US"/>
+        </w:rPr>
+      </w:pPr>
+    </w:p>
+    <w:p>
+      <w:pPr>
+        <w:rPr>
+          <w:iCs/>
+        </w:rPr>
+      </w:pPr>
+    </w:p>
+    <w:p>
+      <w:pPr>
+        <w:rPr>
+          <w:iCs/>
+        </w:rPr>
+      </w:pPr>
+    </w:p>
+    <w:p>
+      <w:pPr>
+        <w:rPr>
+          <w:iCs/>
+        </w:rPr>
+      </w:pPr>
+    </w:p>
+    <w:p>
+      <w:pPr>
+        <w:rPr>
+          <w:iCs/>
+        </w:rPr>
+      </w:pPr>
+    </w:p>
+    <w:p>
+      <w:pPr>
+        <w:rPr>
+          <w:iCs/>
+        </w:rPr>
+      </w:pPr>
+    </w:p>
+    <w:p>
+      <w:pPr>
+        <w:rPr>
+          <w:iCs/>
         </w:rPr>
       </w:pPr>
     </w:p>
@@ -12061,6 +12621,7 @@
         <w:rPr>
           <w:iCs/>
         </w:rPr>
+        <w:lastRenderedPageBreak/>
         <w:t>График решения на сетке (180, 160)</w:t>
       </w:r>
       <w:r>
@@ -12142,9 +12703,9 @@
           <w:noProof/>
         </w:rPr>
         <w:drawing>
-          <wp:inline distT="0" distB="0" distL="0" distR="0" wp14:anchorId="309D1EE9" wp14:editId="149DAF32">
-            <wp:extent cx="3931920" cy="3727632"/>
-            <wp:effectExtent l="0" t="0" r="0" b="6350"/>
+          <wp:inline distT="0" distB="0" distL="0" distR="0" wp14:anchorId="309D1EE9" wp14:editId="7AE2A7A9">
+            <wp:extent cx="3261360" cy="3091911"/>
+            <wp:effectExtent l="0" t="0" r="0" b="0"/>
             <wp:docPr id="1899185357" name="Рисунок 3"/>
             <wp:cNvGraphicFramePr>
               <a:graphicFrameLocks xmlns:a="http://schemas.openxmlformats.org/drawingml/2006/main" noChangeAspect="1"/>
@@ -12174,7 +12735,7 @@
                   <pic:spPr bwMode="auto">
                     <a:xfrm>
                       <a:off x="0" y="0"/>
-                      <a:ext cx="3940433" cy="3735702"/>
+                      <a:ext cx="3281557" cy="3111059"/>
                     </a:xfrm>
                     <a:prstGeom prst="rect">
                       <a:avLst/>
@@ -12201,7 +12762,6 @@
         <w:rPr>
           <w:iCs/>
         </w:rPr>
-        <w:lastRenderedPageBreak/>
         <w:tab/>
         <w:t>Таблица 1:</w:t>
       </w:r>
@@ -13278,9 +13838,9 @@
       <w:tblGrid>
         <w:gridCol w:w="1728"/>
         <w:gridCol w:w="1604"/>
-        <w:gridCol w:w="1766"/>
+        <w:gridCol w:w="1625"/>
+        <w:gridCol w:w="1417"/>
         <w:gridCol w:w="1418"/>
-        <w:gridCol w:w="1276"/>
         <w:gridCol w:w="1553"/>
       </w:tblGrid>
       <w:tr>
@@ -13344,7 +13904,7 @@
         </w:tc>
         <w:tc>
           <w:tcPr>
-            <w:tcW w:w="1766" w:type="dxa"/>
+            <w:tcW w:w="1625" w:type="dxa"/>
           </w:tcPr>
           <w:p>
             <w:pPr>
@@ -13370,7 +13930,7 @@
         </w:tc>
         <w:tc>
           <w:tcPr>
-            <w:tcW w:w="1418" w:type="dxa"/>
+            <w:tcW w:w="1417" w:type="dxa"/>
           </w:tcPr>
           <w:p>
             <w:pPr>
@@ -13388,7 +13948,7 @@
         </w:tc>
         <w:tc>
           <w:tcPr>
-            <w:tcW w:w="1276" w:type="dxa"/>
+            <w:tcW w:w="1418" w:type="dxa"/>
           </w:tcPr>
           <w:p>
             <w:pPr>
@@ -13468,7 +14028,7 @@
         </w:tc>
         <w:tc>
           <w:tcPr>
-            <w:tcW w:w="1766" w:type="dxa"/>
+            <w:tcW w:w="1625" w:type="dxa"/>
           </w:tcPr>
           <w:p>
             <w:pPr>
@@ -13490,6 +14050,33 @@
         </w:tc>
         <w:tc>
           <w:tcPr>
+            <w:tcW w:w="1417" w:type="dxa"/>
+          </w:tcPr>
+          <w:p>
+            <w:pPr>
+              <w:jc w:val="center"/>
+              <w:rPr>
+                <w:iCs/>
+                <w:lang w:val="en-US"/>
+              </w:rPr>
+            </w:pPr>
+            <w:r>
+              <w:rPr>
+                <w:iCs/>
+              </w:rPr>
+              <w:t>1323</w:t>
+            </w:r>
+            <w:r>
+              <w:rPr>
+                <w:iCs/>
+                <w:lang w:val="en-US"/>
+              </w:rPr>
+              <w:t>3</w:t>
+            </w:r>
+          </w:p>
+        </w:tc>
+        <w:tc>
+          <w:tcPr>
             <w:tcW w:w="1418" w:type="dxa"/>
           </w:tcPr>
           <w:p>
@@ -13499,19 +14086,12 @@
                 <w:iCs/>
               </w:rPr>
             </w:pPr>
-          </w:p>
-        </w:tc>
-        <w:tc>
-          <w:tcPr>
-            <w:tcW w:w="1276" w:type="dxa"/>
-          </w:tcPr>
-          <w:p>
-            <w:pPr>
-              <w:jc w:val="center"/>
-              <w:rPr>
-                <w:iCs/>
-              </w:rPr>
-            </w:pPr>
+            <w:r>
+              <w:rPr>
+                <w:iCs/>
+              </w:rPr>
+              <w:t>10.1[s]</w:t>
+            </w:r>
           </w:p>
         </w:tc>
         <w:tc>
@@ -13525,6 +14105,12 @@
                 <w:iCs/>
               </w:rPr>
             </w:pPr>
+            <w:r>
+              <w:rPr>
+                <w:iCs/>
+              </w:rPr>
+              <w:t>2</w:t>
+            </w:r>
           </w:p>
         </w:tc>
       </w:tr>
@@ -13573,7 +14159,7 @@
         </w:tc>
         <w:tc>
           <w:tcPr>
-            <w:tcW w:w="1766" w:type="dxa"/>
+            <w:tcW w:w="1625" w:type="dxa"/>
           </w:tcPr>
           <w:p>
             <w:pPr>
@@ -13595,6 +14181,32 @@
         </w:tc>
         <w:tc>
           <w:tcPr>
+            <w:tcW w:w="1417" w:type="dxa"/>
+          </w:tcPr>
+          <w:p>
+            <w:pPr>
+              <w:jc w:val="center"/>
+              <w:rPr>
+                <w:iCs/>
+              </w:rPr>
+            </w:pPr>
+            <w:r>
+              <w:rPr>
+                <w:iCs/>
+              </w:rPr>
+              <w:t>1323</w:t>
+            </w:r>
+            <w:r>
+              <w:rPr>
+                <w:iCs/>
+                <w:lang w:val="en-US"/>
+              </w:rPr>
+              <w:t>3</w:t>
+            </w:r>
+          </w:p>
+        </w:tc>
+        <w:tc>
+          <w:tcPr>
             <w:tcW w:w="1418" w:type="dxa"/>
           </w:tcPr>
           <w:p>
@@ -13604,19 +14216,12 @@
                 <w:iCs/>
               </w:rPr>
             </w:pPr>
-          </w:p>
-        </w:tc>
-        <w:tc>
-          <w:tcPr>
-            <w:tcW w:w="1276" w:type="dxa"/>
-          </w:tcPr>
-          <w:p>
-            <w:pPr>
-              <w:jc w:val="center"/>
-              <w:rPr>
-                <w:iCs/>
-              </w:rPr>
-            </w:pPr>
+            <w:r>
+              <w:rPr>
+                <w:iCs/>
+              </w:rPr>
+              <w:t>8.258[s]</w:t>
+            </w:r>
           </w:p>
         </w:tc>
         <w:tc>
@@ -13630,6 +14235,12 @@
                 <w:iCs/>
               </w:rPr>
             </w:pPr>
+            <w:r>
+              <w:rPr>
+                <w:iCs/>
+              </w:rPr>
+              <w:t>2.458</w:t>
+            </w:r>
           </w:p>
         </w:tc>
       </w:tr>
@@ -13678,7 +14289,7 @@
         </w:tc>
         <w:tc>
           <w:tcPr>
-            <w:tcW w:w="1766" w:type="dxa"/>
+            <w:tcW w:w="1625" w:type="dxa"/>
           </w:tcPr>
           <w:p>
             <w:pPr>
@@ -13700,6 +14311,32 @@
         </w:tc>
         <w:tc>
           <w:tcPr>
+            <w:tcW w:w="1417" w:type="dxa"/>
+          </w:tcPr>
+          <w:p>
+            <w:pPr>
+              <w:jc w:val="center"/>
+              <w:rPr>
+                <w:iCs/>
+              </w:rPr>
+            </w:pPr>
+            <w:r>
+              <w:rPr>
+                <w:iCs/>
+              </w:rPr>
+              <w:t>1323</w:t>
+            </w:r>
+            <w:r>
+              <w:rPr>
+                <w:iCs/>
+                <w:lang w:val="en-US"/>
+              </w:rPr>
+              <w:t>3</w:t>
+            </w:r>
+          </w:p>
+        </w:tc>
+        <w:tc>
+          <w:tcPr>
             <w:tcW w:w="1418" w:type="dxa"/>
           </w:tcPr>
           <w:p>
@@ -13709,19 +14346,12 @@
                 <w:iCs/>
               </w:rPr>
             </w:pPr>
-          </w:p>
-        </w:tc>
-        <w:tc>
-          <w:tcPr>
-            <w:tcW w:w="1276" w:type="dxa"/>
-          </w:tcPr>
-          <w:p>
-            <w:pPr>
-              <w:jc w:val="center"/>
-              <w:rPr>
-                <w:iCs/>
-              </w:rPr>
-            </w:pPr>
+            <w:r>
+              <w:rPr>
+                <w:iCs/>
+              </w:rPr>
+              <w:t>6.511[s]</w:t>
+            </w:r>
           </w:p>
         </w:tc>
         <w:tc>
@@ -13735,6 +14365,12 @@
                 <w:iCs/>
               </w:rPr>
             </w:pPr>
+            <w:r>
+              <w:rPr>
+                <w:iCs/>
+              </w:rPr>
+              <w:t>3.117</w:t>
+            </w:r>
           </w:p>
         </w:tc>
       </w:tr>
@@ -13783,7 +14419,7 @@
         </w:tc>
         <w:tc>
           <w:tcPr>
-            <w:tcW w:w="1766" w:type="dxa"/>
+            <w:tcW w:w="1625" w:type="dxa"/>
           </w:tcPr>
           <w:p>
             <w:pPr>
@@ -13805,6 +14441,32 @@
         </w:tc>
         <w:tc>
           <w:tcPr>
+            <w:tcW w:w="1417" w:type="dxa"/>
+          </w:tcPr>
+          <w:p>
+            <w:pPr>
+              <w:jc w:val="center"/>
+              <w:rPr>
+                <w:iCs/>
+              </w:rPr>
+            </w:pPr>
+            <w:r>
+              <w:rPr>
+                <w:iCs/>
+              </w:rPr>
+              <w:t>1323</w:t>
+            </w:r>
+            <w:r>
+              <w:rPr>
+                <w:iCs/>
+                <w:lang w:val="en-US"/>
+              </w:rPr>
+              <w:t>3</w:t>
+            </w:r>
+          </w:p>
+        </w:tc>
+        <w:tc>
+          <w:tcPr>
             <w:tcW w:w="1418" w:type="dxa"/>
           </w:tcPr>
           <w:p>
@@ -13812,21 +14474,16 @@
               <w:jc w:val="center"/>
               <w:rPr>
                 <w:iCs/>
+                <w:lang w:val="en-US"/>
               </w:rPr>
             </w:pPr>
-          </w:p>
-        </w:tc>
-        <w:tc>
-          <w:tcPr>
-            <w:tcW w:w="1276" w:type="dxa"/>
-          </w:tcPr>
-          <w:p>
-            <w:pPr>
-              <w:jc w:val="center"/>
-              <w:rPr>
-                <w:iCs/>
-              </w:rPr>
-            </w:pPr>
+            <w:r>
+              <w:rPr>
+                <w:iCs/>
+                <w:lang w:val="en-US"/>
+              </w:rPr>
+              <w:t>4.678[s]</w:t>
+            </w:r>
           </w:p>
         </w:tc>
         <w:tc>
@@ -13840,6 +14497,12 @@
                 <w:iCs/>
               </w:rPr>
             </w:pPr>
+            <w:r>
+              <w:rPr>
+                <w:iCs/>
+              </w:rPr>
+              <w:t>4.339</w:t>
+            </w:r>
           </w:p>
         </w:tc>
       </w:tr>
@@ -13887,7 +14550,7 @@
         </w:tc>
         <w:tc>
           <w:tcPr>
-            <w:tcW w:w="1766" w:type="dxa"/>
+            <w:tcW w:w="1625" w:type="dxa"/>
           </w:tcPr>
           <w:p>
             <w:pPr>
@@ -13909,6 +14572,25 @@
         </w:tc>
         <w:tc>
           <w:tcPr>
+            <w:tcW w:w="1417" w:type="dxa"/>
+          </w:tcPr>
+          <w:p>
+            <w:pPr>
+              <w:jc w:val="center"/>
+              <w:rPr>
+                <w:iCs/>
+              </w:rPr>
+            </w:pPr>
+            <w:r>
+              <w:rPr>
+                <w:iCs/>
+              </w:rPr>
+              <w:t>8817</w:t>
+            </w:r>
+          </w:p>
+        </w:tc>
+        <w:tc>
+          <w:tcPr>
             <w:tcW w:w="1418" w:type="dxa"/>
           </w:tcPr>
           <w:p>
@@ -13918,19 +14600,12 @@
                 <w:iCs/>
               </w:rPr>
             </w:pPr>
-          </w:p>
-        </w:tc>
-        <w:tc>
-          <w:tcPr>
-            <w:tcW w:w="1276" w:type="dxa"/>
-          </w:tcPr>
-          <w:p>
-            <w:pPr>
-              <w:jc w:val="center"/>
-              <w:rPr>
-                <w:iCs/>
-              </w:rPr>
-            </w:pPr>
+            <w:r>
+              <w:rPr>
+                <w:iCs/>
+              </w:rPr>
+              <w:t>19.343[s]</w:t>
+            </w:r>
           </w:p>
         </w:tc>
         <w:tc>
@@ -13944,6 +14619,25 @@
                 <w:iCs/>
               </w:rPr>
             </w:pPr>
+            <w:r>
+              <w:rPr>
+                <w:iCs/>
+              </w:rPr>
+              <w:t>3</w:t>
+            </w:r>
+            <w:r>
+              <w:rPr>
+                <w:iCs/>
+                <w:lang w:val="en-US"/>
+              </w:rPr>
+              <w:t>.</w:t>
+            </w:r>
+            <w:r>
+              <w:rPr>
+                <w:iCs/>
+              </w:rPr>
+              <w:t>34</w:t>
+            </w:r>
           </w:p>
         </w:tc>
       </w:tr>
@@ -13991,7 +14685,7 @@
         </w:tc>
         <w:tc>
           <w:tcPr>
-            <w:tcW w:w="1766" w:type="dxa"/>
+            <w:tcW w:w="1625" w:type="dxa"/>
           </w:tcPr>
           <w:p>
             <w:pPr>
@@ -14013,6 +14707,25 @@
         </w:tc>
         <w:tc>
           <w:tcPr>
+            <w:tcW w:w="1417" w:type="dxa"/>
+          </w:tcPr>
+          <w:p>
+            <w:pPr>
+              <w:jc w:val="center"/>
+              <w:rPr>
+                <w:iCs/>
+              </w:rPr>
+            </w:pPr>
+            <w:r>
+              <w:rPr>
+                <w:iCs/>
+              </w:rPr>
+              <w:t>8817</w:t>
+            </w:r>
+          </w:p>
+        </w:tc>
+        <w:tc>
+          <w:tcPr>
             <w:tcW w:w="1418" w:type="dxa"/>
           </w:tcPr>
           <w:p>
@@ -14022,19 +14735,12 @@
                 <w:iCs/>
               </w:rPr>
             </w:pPr>
-          </w:p>
-        </w:tc>
-        <w:tc>
-          <w:tcPr>
-            <w:tcW w:w="1276" w:type="dxa"/>
-          </w:tcPr>
-          <w:p>
-            <w:pPr>
-              <w:jc w:val="center"/>
-              <w:rPr>
-                <w:iCs/>
-              </w:rPr>
-            </w:pPr>
+            <w:r>
+              <w:rPr>
+                <w:iCs/>
+              </w:rPr>
+              <w:t>10.249[s]</w:t>
+            </w:r>
           </w:p>
         </w:tc>
         <w:tc>
@@ -14046,8 +14752,16 @@
               <w:jc w:val="center"/>
               <w:rPr>
                 <w:iCs/>
+                <w:lang w:val="en-US"/>
               </w:rPr>
             </w:pPr>
+            <w:r>
+              <w:rPr>
+                <w:iCs/>
+                <w:lang w:val="en-US"/>
+              </w:rPr>
+              <w:t>6.3</w:t>
+            </w:r>
           </w:p>
         </w:tc>
       </w:tr>
@@ -14095,7 +14809,7 @@
         </w:tc>
         <w:tc>
           <w:tcPr>
-            <w:tcW w:w="1766" w:type="dxa"/>
+            <w:tcW w:w="1625" w:type="dxa"/>
           </w:tcPr>
           <w:p>
             <w:pPr>
@@ -14117,6 +14831,25 @@
         </w:tc>
         <w:tc>
           <w:tcPr>
+            <w:tcW w:w="1417" w:type="dxa"/>
+          </w:tcPr>
+          <w:p>
+            <w:pPr>
+              <w:jc w:val="center"/>
+              <w:rPr>
+                <w:iCs/>
+              </w:rPr>
+            </w:pPr>
+            <w:r>
+              <w:rPr>
+                <w:iCs/>
+              </w:rPr>
+              <w:t>8817</w:t>
+            </w:r>
+          </w:p>
+        </w:tc>
+        <w:tc>
+          <w:tcPr>
             <w:tcW w:w="1418" w:type="dxa"/>
           </w:tcPr>
           <w:p>
@@ -14126,19 +14859,12 @@
                 <w:iCs/>
               </w:rPr>
             </w:pPr>
-          </w:p>
-        </w:tc>
-        <w:tc>
-          <w:tcPr>
-            <w:tcW w:w="1276" w:type="dxa"/>
-          </w:tcPr>
-          <w:p>
-            <w:pPr>
-              <w:jc w:val="center"/>
-              <w:rPr>
-                <w:iCs/>
-              </w:rPr>
-            </w:pPr>
+            <w:r>
+              <w:rPr>
+                <w:iCs/>
+              </w:rPr>
+              <w:t>8.823[s]</w:t>
+            </w:r>
           </w:p>
         </w:tc>
         <w:tc>
@@ -14150,8 +14876,16 @@
               <w:jc w:val="center"/>
               <w:rPr>
                 <w:iCs/>
+                <w:lang w:val="en-US"/>
               </w:rPr>
             </w:pPr>
+            <w:r>
+              <w:rPr>
+                <w:iCs/>
+                <w:lang w:val="en-US"/>
+              </w:rPr>
+              <w:t>7.321</w:t>
+            </w:r>
           </w:p>
         </w:tc>
       </w:tr>
@@ -14199,7 +14933,7 @@
         </w:tc>
         <w:tc>
           <w:tcPr>
-            <w:tcW w:w="1766" w:type="dxa"/>
+            <w:tcW w:w="1625" w:type="dxa"/>
           </w:tcPr>
           <w:p>
             <w:pPr>
@@ -14221,6 +14955,25 @@
         </w:tc>
         <w:tc>
           <w:tcPr>
+            <w:tcW w:w="1417" w:type="dxa"/>
+          </w:tcPr>
+          <w:p>
+            <w:pPr>
+              <w:jc w:val="center"/>
+              <w:rPr>
+                <w:iCs/>
+              </w:rPr>
+            </w:pPr>
+            <w:r>
+              <w:rPr>
+                <w:iCs/>
+              </w:rPr>
+              <w:t>8817</w:t>
+            </w:r>
+          </w:p>
+        </w:tc>
+        <w:tc>
+          <w:tcPr>
             <w:tcW w:w="1418" w:type="dxa"/>
           </w:tcPr>
           <w:p>
@@ -14228,21 +14981,16 @@
               <w:jc w:val="center"/>
               <w:rPr>
                 <w:iCs/>
+                <w:lang w:val="en-US"/>
               </w:rPr>
             </w:pPr>
-          </w:p>
-        </w:tc>
-        <w:tc>
-          <w:tcPr>
-            <w:tcW w:w="1276" w:type="dxa"/>
-          </w:tcPr>
-          <w:p>
-            <w:pPr>
-              <w:jc w:val="center"/>
-              <w:rPr>
-                <w:iCs/>
-              </w:rPr>
-            </w:pPr>
+            <w:r>
+              <w:rPr>
+                <w:iCs/>
+                <w:lang w:val="en-US"/>
+              </w:rPr>
+              <w:t>7.586[s]</w:t>
+            </w:r>
           </w:p>
         </w:tc>
         <w:tc>
@@ -14254,12 +15002,165 @@
               <w:jc w:val="center"/>
               <w:rPr>
                 <w:iCs/>
+                <w:lang w:val="en-US"/>
               </w:rPr>
             </w:pPr>
+            <w:r>
+              <w:rPr>
+                <w:iCs/>
+                <w:lang w:val="en-US"/>
+              </w:rPr>
+              <w:t>8.515</w:t>
+            </w:r>
           </w:p>
         </w:tc>
       </w:tr>
     </w:tbl>
+    <w:p>
+      <w:pPr>
+        <w:pStyle w:val="1"/>
+        <w:spacing w:line="276" w:lineRule="auto"/>
+        <w:rPr>
+          <w:rFonts w:cs="Times New Roman"/>
+          <w:b/>
+          <w:bCs/>
+          <w:color w:val="000000" w:themeColor="text1"/>
+          <w:szCs w:val="40"/>
+          <w:lang w:val="en-US"/>
+        </w:rPr>
+      </w:pPr>
+      <w:r>
+        <w:rPr>
+          <w:rFonts w:cs="Times New Roman"/>
+          <w:b/>
+          <w:bCs/>
+          <w:color w:val="000000" w:themeColor="text1"/>
+          <w:szCs w:val="40"/>
+        </w:rPr>
+        <w:lastRenderedPageBreak/>
+        <w:t>Заключение</w:t>
+      </w:r>
+    </w:p>
+    <w:p>
+      <w:pPr>
+        <w:ind w:firstLine="708"/>
+        <w:jc w:val="both"/>
+        <w:rPr>
+          <w:iCs/>
+        </w:rPr>
+      </w:pPr>
+      <w:r>
+        <w:rPr>
+          <w:iCs/>
+        </w:rPr>
+        <w:t xml:space="preserve">Таким образом была проделана работа по реализации метода конечных разностей в том числе и с помощью технологий </w:t>
+      </w:r>
+      <w:r>
+        <w:rPr>
+          <w:iCs/>
+          <w:lang w:val="en-US"/>
+        </w:rPr>
+        <w:t>OpenMP</w:t>
+      </w:r>
+      <w:r>
+        <w:rPr>
+          <w:iCs/>
+        </w:rPr>
+        <w:t xml:space="preserve"> </w:t>
+      </w:r>
+      <w:r>
+        <w:rPr>
+          <w:iCs/>
+        </w:rPr>
+        <w:t>и</w:t>
+      </w:r>
+      <w:r>
+        <w:rPr>
+          <w:iCs/>
+        </w:rPr>
+        <w:t xml:space="preserve"> </w:t>
+      </w:r>
+      <w:r>
+        <w:rPr>
+          <w:iCs/>
+          <w:lang w:val="en-US"/>
+        </w:rPr>
+        <w:t>MPI</w:t>
+      </w:r>
+      <w:r>
+        <w:rPr>
+          <w:iCs/>
+        </w:rPr>
+        <w:t xml:space="preserve">. </w:t>
+      </w:r>
+      <w:r>
+        <w:rPr>
+          <w:iCs/>
+        </w:rPr>
+        <w:t>В целом можно за</w:t>
+      </w:r>
+      <w:r>
+        <w:rPr>
+          <w:iCs/>
+        </w:rPr>
+        <w:t>ключить, что с ростом числа процессоров</w:t>
+      </w:r>
+      <w:r>
+        <w:rPr>
+          <w:iCs/>
+        </w:rPr>
+        <w:t>/</w:t>
+      </w:r>
+      <w:r>
+        <w:rPr>
+          <w:iCs/>
+        </w:rPr>
+        <w:t>нитей ускорение программы увеличивается. Важно заметить, что времена работы программ</w:t>
+      </w:r>
+      <w:r>
+        <w:rPr>
+          <w:iCs/>
+        </w:rPr>
+        <w:t>,</w:t>
+      </w:r>
+      <w:r>
+        <w:rPr>
+          <w:iCs/>
+        </w:rPr>
+        <w:t xml:space="preserve"> скомпилированных </w:t>
+      </w:r>
+      <w:r>
+        <w:rPr>
+          <w:iCs/>
+        </w:rPr>
+        <w:t>разными компиляторами,</w:t>
+      </w:r>
+      <w:r>
+        <w:rPr>
+          <w:iCs/>
+        </w:rPr>
+        <w:t xml:space="preserve"> отличаются, вероятно из-за того, что компилятор </w:t>
+      </w:r>
+      <w:r>
+        <w:rPr>
+          <w:iCs/>
+          <w:lang w:val="en-US"/>
+        </w:rPr>
+        <w:t>IBM</w:t>
+      </w:r>
+      <w:r>
+        <w:rPr>
+          <w:iCs/>
+        </w:rPr>
+        <w:t xml:space="preserve"> </w:t>
+      </w:r>
+      <w:r>
+        <w:rPr>
+          <w:iCs/>
+        </w:rPr>
+        <w:t>лучше подходит для железа распределённого кластера Полюс.</w:t>
+      </w:r>
+    </w:p>
     <w:p>
       <w:pPr>
         <w:rPr>
@@ -14774,7 +15675,7 @@
   <w:style w:type="paragraph" w:default="1" w:styleId="a">
     <w:name w:val="Normal"/>
     <w:qFormat/>
-    <w:rsid w:val="00C90609"/>
+    <w:rsid w:val="00387081"/>
   </w:style>
   <w:style w:type="paragraph" w:styleId="1">
     <w:name w:val="heading 1"/>

</xml_diff>

<commit_message>
LSF and report update
</commit_message>
<xml_diff>
--- a/Отчёт.docx
+++ b/Отчёт.docx
@@ -11763,7 +11763,13 @@
         <w:rPr>
           <w:iCs/>
         </w:rPr>
-        <w:t>Пункты 2,</w:t>
+        <w:t xml:space="preserve">Пункты </w:t>
+      </w:r>
+      <w:r>
+        <w:rPr>
+          <w:iCs/>
+        </w:rPr>
+        <w:t>2,</w:t>
       </w:r>
       <w:r>
         <w:rPr>
@@ -11826,13 +11832,7 @@
         <w:rPr>
           <w:iCs/>
         </w:rPr>
-        <w:t>.</w:t>
-      </w:r>
-      <w:r>
-        <w:rPr>
-          <w:iCs/>
-        </w:rPr>
-        <w:t xml:space="preserve"> Также в задании нужно было провести распараллеливание с помощью технологии </w:t>
+        <w:t xml:space="preserve">. Также в задании нужно было провести распараллеливание с помощью технологии </w:t>
       </w:r>
       <w:r>
         <w:rPr>
@@ -11847,14 +11847,12 @@
         </w:rPr>
         <w:t xml:space="preserve">. В программе с помощью </w:t>
       </w:r>
-      <w:proofErr w:type="spellStart"/>
       <w:r>
         <w:rPr>
           <w:iCs/>
         </w:rPr>
         <w:t>MPI_Dims_create</w:t>
       </w:r>
-      <w:proofErr w:type="spellEnd"/>
       <w:r>
         <w:rPr>
           <w:iCs/>
@@ -12003,13 +12001,7 @@
         <w:rPr>
           <w:iCs/>
         </w:rPr>
-        <w:t>Расчёты для последовательной реализации</w:t>
-      </w:r>
-      <w:r>
-        <w:rPr>
-          <w:iCs/>
-        </w:rPr>
-        <w:t xml:space="preserve"> (1 процессор и 1 нить) приведены для вариантов </w:t>
+        <w:t xml:space="preserve">Расчёты для последовательной реализации (1 процессор и 1 нить) приведены для вариантов </w:t>
       </w:r>
       <w:r>
         <w:rPr>
@@ -12069,7 +12061,6 @@
         </w:rPr>
         <w:t xml:space="preserve">и </w:t>
       </w:r>
-      <w:proofErr w:type="spellStart"/>
       <w:r>
         <w:rPr>
           <w:iCs/>
@@ -12077,7 +12068,6 @@
         </w:rPr>
         <w:t>mpic</w:t>
       </w:r>
-      <w:proofErr w:type="spellEnd"/>
       <w:r>
         <w:rPr>
           <w:iCs/>
@@ -12088,27 +12078,7 @@
         <w:rPr>
           <w:iCs/>
         </w:rPr>
-        <w:t xml:space="preserve"> </w:t>
-      </w:r>
-      <w:proofErr w:type="spellStart"/>
-      <w:r>
-        <w:rPr>
-          <w:iCs/>
-        </w:rPr>
-        <w:t>соответсвенно</w:t>
-      </w:r>
-      <w:proofErr w:type="spellEnd"/>
-      <w:r>
-        <w:rPr>
-          <w:iCs/>
-        </w:rPr>
-        <w:t>) и время работы отличалось</w:t>
-      </w:r>
-      <w:r>
-        <w:rPr>
-          <w:iCs/>
-        </w:rPr>
-        <w:t>:</w:t>
+        <w:t xml:space="preserve"> соответсвенно) и время работы отличалось:</w:t>
       </w:r>
     </w:p>
     <w:tbl>
@@ -12389,7 +12359,6 @@
                 <w:lang w:val="en-US"/>
               </w:rPr>
             </w:pPr>
-            <w:proofErr w:type="spellStart"/>
             <w:r>
               <w:rPr>
                 <w:iCs/>
@@ -12397,7 +12366,6 @@
               </w:rPr>
               <w:t>MPI+OpenMP</w:t>
             </w:r>
-            <w:proofErr w:type="spellEnd"/>
           </w:p>
         </w:tc>
         <w:tc>
@@ -12457,7 +12425,7 @@
               <w:rPr>
                 <w:iCs/>
               </w:rPr>
-              <w:t>20.3[s]</w:t>
+              <w:t>8.13[s]</w:t>
             </w:r>
           </w:p>
         </w:tc>
@@ -12474,7 +12442,6 @@
                 <w:iCs/>
               </w:rPr>
             </w:pPr>
-            <w:proofErr w:type="spellStart"/>
             <w:r>
               <w:rPr>
                 <w:iCs/>
@@ -12482,7 +12449,6 @@
               </w:rPr>
               <w:t>MPI+OpenMP</w:t>
             </w:r>
-            <w:proofErr w:type="spellEnd"/>
           </w:p>
         </w:tc>
         <w:tc>
@@ -12542,20 +12508,7 @@
               <w:rPr>
                 <w:iCs/>
               </w:rPr>
-              <w:t>64.</w:t>
-            </w:r>
-            <w:r>
-              <w:rPr>
-                <w:iCs/>
-                <w:lang w:val="en-US"/>
-              </w:rPr>
-              <w:t>6</w:t>
-            </w:r>
-            <w:r>
-              <w:rPr>
-                <w:iCs/>
-              </w:rPr>
-              <w:t>[s]</w:t>
+              <w:t>24.38[s]</w:t>
             </w:r>
           </w:p>
         </w:tc>
@@ -12703,7 +12656,7 @@
           <w:noProof/>
         </w:rPr>
         <w:drawing>
-          <wp:inline distT="0" distB="0" distL="0" distR="0" wp14:anchorId="309D1EE9" wp14:editId="7AE2A7A9">
+          <wp:inline distT="0" distB="0" distL="0" distR="0" wp14:anchorId="0721D3CE" wp14:editId="37C72947">
             <wp:extent cx="3261360" cy="3091911"/>
             <wp:effectExtent l="0" t="0" r="0" b="0"/>
             <wp:docPr id="1899185357" name="Рисунок 3"/>
@@ -13327,14 +13280,7 @@
                 <w:iCs/>
                 <w:lang w:val="en-US"/>
               </w:rPr>
-              <w:t>5</w:t>
-            </w:r>
-            <w:r>
-              <w:rPr>
-                <w:iCs/>
-                <w:lang w:val="en-US"/>
-              </w:rPr>
-              <w:t>.</w:t>
+              <w:t>5.</w:t>
             </w:r>
             <w:r>
               <w:rPr>
@@ -13672,28 +13618,7 @@
                 <w:iCs/>
                 <w:lang w:val="en-US"/>
               </w:rPr>
-              <w:t>6</w:t>
-            </w:r>
-            <w:r>
-              <w:rPr>
-                <w:iCs/>
-                <w:lang w:val="en-US"/>
-              </w:rPr>
-              <w:t>.</w:t>
-            </w:r>
-            <w:r>
-              <w:rPr>
-                <w:iCs/>
-                <w:lang w:val="en-US"/>
-              </w:rPr>
-              <w:t>4</w:t>
-            </w:r>
-            <w:r>
-              <w:rPr>
-                <w:iCs/>
-                <w:lang w:val="en-US"/>
-              </w:rPr>
-              <w:t>3</w:t>
+              <w:t>6.43</w:t>
             </w:r>
           </w:p>
         </w:tc>
@@ -14090,7 +14015,7 @@
               <w:rPr>
                 <w:iCs/>
               </w:rPr>
-              <w:t>10.1[s]</w:t>
+              <w:t>4.41[s]</w:t>
             </w:r>
           </w:p>
         </w:tc>
@@ -14103,13 +14028,15 @@
               <w:jc w:val="center"/>
               <w:rPr>
                 <w:iCs/>
+                <w:lang w:val="en-US"/>
               </w:rPr>
             </w:pPr>
             <w:r>
               <w:rPr>
                 <w:iCs/>
-              </w:rPr>
-              <w:t>2</w:t>
+                <w:lang w:val="en-US"/>
+              </w:rPr>
+              <w:t>1.84</w:t>
             </w:r>
           </w:p>
         </w:tc>
@@ -14220,7 +14147,7 @@
               <w:rPr>
                 <w:iCs/>
               </w:rPr>
-              <w:t>8.258[s]</w:t>
+              <w:t>4.186[s]</w:t>
             </w:r>
           </w:p>
         </w:tc>
@@ -14233,13 +14160,15 @@
               <w:jc w:val="center"/>
               <w:rPr>
                 <w:iCs/>
+                <w:lang w:val="en-US"/>
               </w:rPr>
             </w:pPr>
             <w:r>
               <w:rPr>
                 <w:iCs/>
-              </w:rPr>
-              <w:t>2.458</w:t>
+                <w:lang w:val="en-US"/>
+              </w:rPr>
+              <w:t>1.94</w:t>
             </w:r>
           </w:p>
         </w:tc>
@@ -14350,7 +14279,7 @@
               <w:rPr>
                 <w:iCs/>
               </w:rPr>
-              <w:t>6.511[s]</w:t>
+              <w:t>2.362[s]</w:t>
             </w:r>
           </w:p>
         </w:tc>
@@ -14363,13 +14292,21 @@
               <w:jc w:val="center"/>
               <w:rPr>
                 <w:iCs/>
+                <w:lang w:val="en-US"/>
               </w:rPr>
             </w:pPr>
             <w:r>
               <w:rPr>
                 <w:iCs/>
               </w:rPr>
-              <w:t>3.117</w:t>
+              <w:t>3.1</w:t>
+            </w:r>
+            <w:r>
+              <w:rPr>
+                <w:iCs/>
+                <w:lang w:val="en-US"/>
+              </w:rPr>
+              <w:t>4</w:t>
             </w:r>
           </w:p>
         </w:tc>
@@ -14482,7 +14419,7 @@
                 <w:iCs/>
                 <w:lang w:val="en-US"/>
               </w:rPr>
-              <w:t>4.678[s]</w:t>
+              <w:t>1.658[s]</w:t>
             </w:r>
           </w:p>
         </w:tc>
@@ -14501,7 +14438,7 @@
               <w:rPr>
                 <w:iCs/>
               </w:rPr>
-              <w:t>4.339</w:t>
+              <w:t>4.9</w:t>
             </w:r>
           </w:p>
         </w:tc>
@@ -14603,8 +14540,15 @@
             <w:r>
               <w:rPr>
                 <w:iCs/>
-              </w:rPr>
-              <w:t>19.343[s]</w:t>
+                <w:lang w:val="en-US"/>
+              </w:rPr>
+              <w:t>5.93</w:t>
+            </w:r>
+            <w:r>
+              <w:rPr>
+                <w:iCs/>
+              </w:rPr>
+              <w:t>[s]</w:t>
             </w:r>
           </w:p>
         </w:tc>
@@ -14617,26 +14561,15 @@
               <w:jc w:val="center"/>
               <w:rPr>
                 <w:iCs/>
+                <w:lang w:val="en-US"/>
               </w:rPr>
             </w:pPr>
             <w:r>
               <w:rPr>
                 <w:iCs/>
-              </w:rPr>
-              <w:t>3</w:t>
-            </w:r>
-            <w:r>
-              <w:rPr>
-                <w:iCs/>
-                <w:lang w:val="en-US"/>
-              </w:rPr>
-              <w:t>.</w:t>
-            </w:r>
-            <w:r>
-              <w:rPr>
-                <w:iCs/>
-              </w:rPr>
-              <w:t>34</w:t>
+                <w:lang w:val="en-US"/>
+              </w:rPr>
+              <w:t>4.1</w:t>
             </w:r>
           </w:p>
         </w:tc>
@@ -14739,7 +14672,7 @@
               <w:rPr>
                 <w:iCs/>
               </w:rPr>
-              <w:t>10.249[s]</w:t>
+              <w:t>5.838[s]</w:t>
             </w:r>
           </w:p>
         </w:tc>
@@ -14760,7 +14693,7 @@
                 <w:iCs/>
                 <w:lang w:val="en-US"/>
               </w:rPr>
-              <w:t>6.3</w:t>
+              <w:t>4.17</w:t>
             </w:r>
           </w:p>
         </w:tc>
@@ -14863,7 +14796,7 @@
               <w:rPr>
                 <w:iCs/>
               </w:rPr>
-              <w:t>8.823[s]</w:t>
+              <w:t>4.68[s]</w:t>
             </w:r>
           </w:p>
         </w:tc>
@@ -14884,7 +14817,7 @@
                 <w:iCs/>
                 <w:lang w:val="en-US"/>
               </w:rPr>
-              <w:t>7.321</w:t>
+              <w:t>5.2</w:t>
             </w:r>
           </w:p>
         </w:tc>
@@ -14989,7 +14922,7 @@
                 <w:iCs/>
                 <w:lang w:val="en-US"/>
               </w:rPr>
-              <w:t>7.586[s]</w:t>
+              <w:t>2.997[s]</w:t>
             </w:r>
           </w:p>
         </w:tc>
@@ -15010,7 +14943,14 @@
                 <w:iCs/>
                 <w:lang w:val="en-US"/>
               </w:rPr>
-              <w:t>8.515</w:t>
+              <w:t>8.</w:t>
+            </w:r>
+            <w:r>
+              <w:rPr>
+                <w:iCs/>
+                <w:lang w:val="en-US"/>
+              </w:rPr>
+              <w:t>16</w:t>
             </w:r>
           </w:p>
         </w:tc>
@@ -15091,55 +15031,19 @@
         <w:rPr>
           <w:iCs/>
         </w:rPr>
-        <w:t xml:space="preserve">. </w:t>
+        <w:t>. В целом можно заключить, что с ростом числа процессоров</w:t>
       </w:r>
       <w:r>
         <w:rPr>
           <w:iCs/>
         </w:rPr>
-        <w:t>В целом можно за</w:t>
+        <w:t>/</w:t>
       </w:r>
       <w:r>
         <w:rPr>
           <w:iCs/>
         </w:rPr>
-        <w:t>ключить, что с ростом числа процессоров</w:t>
-      </w:r>
-      <w:r>
-        <w:rPr>
-          <w:iCs/>
-        </w:rPr>
-        <w:t>/</w:t>
-      </w:r>
-      <w:r>
-        <w:rPr>
-          <w:iCs/>
-        </w:rPr>
-        <w:t>нитей ускорение программы увеличивается. Важно заметить, что времена работы программ</w:t>
-      </w:r>
-      <w:r>
-        <w:rPr>
-          <w:iCs/>
-        </w:rPr>
-        <w:t>,</w:t>
-      </w:r>
-      <w:r>
-        <w:rPr>
-          <w:iCs/>
-        </w:rPr>
-        <w:t xml:space="preserve"> скомпилированных </w:t>
-      </w:r>
-      <w:r>
-        <w:rPr>
-          <w:iCs/>
-        </w:rPr>
-        <w:t>разными компиляторами,</w:t>
-      </w:r>
-      <w:r>
-        <w:rPr>
-          <w:iCs/>
-        </w:rPr>
-        <w:t xml:space="preserve"> отличаются, вероятно из-за того, что компилятор </w:t>
+        <w:t xml:space="preserve">нитей ускорение программы увеличивается. Важно заметить, что времена работы программ, скомпилированных разными компиляторами, отличаются, вероятно из-за того, что компилятор </w:t>
       </w:r>
       <w:r>
         <w:rPr>
@@ -15160,13 +15064,138 @@
         </w:rPr>
         <w:t>лучше подходит для железа распределённого кластера Полюс.</w:t>
       </w:r>
-    </w:p>
-    <w:p>
-      <w:pPr>
+      <w:r>
         <w:rPr>
           <w:iCs/>
         </w:rPr>
-      </w:pPr>
+        <w:t xml:space="preserve"> </w:t>
+      </w:r>
+      <w:r>
+        <w:rPr>
+          <w:iCs/>
+        </w:rPr>
+        <w:t>Также можно заметить, что поведение ускорения программы имеет схожую динамику для случаев</w:t>
+      </w:r>
+      <w:r>
+        <w:rPr>
+          <w:iCs/>
+        </w:rPr>
+        <w:t xml:space="preserve"> </w:t>
+      </w:r>
+      <w:r>
+        <w:rPr>
+          <w:iCs/>
+          <w:lang w:val="en-US"/>
+        </w:rPr>
+        <w:t>OpenMP</w:t>
+      </w:r>
+      <w:r>
+        <w:rPr>
+          <w:iCs/>
+        </w:rPr>
+        <w:t xml:space="preserve"> и </w:t>
+      </w:r>
+      <w:r>
+        <w:rPr>
+          <w:iCs/>
+          <w:lang w:val="en-US"/>
+        </w:rPr>
+        <w:t>MPI</w:t>
+      </w:r>
+      <w:r>
+        <w:rPr>
+          <w:iCs/>
+        </w:rPr>
+        <w:t>+</w:t>
+      </w:r>
+      <w:r>
+        <w:rPr>
+          <w:iCs/>
+          <w:lang w:val="en-US"/>
+        </w:rPr>
+        <w:t>OpenMP</w:t>
+      </w:r>
+      <w:r>
+        <w:rPr>
+          <w:iCs/>
+        </w:rPr>
+        <w:t xml:space="preserve"> </w:t>
+      </w:r>
+      <w:r>
+        <w:rPr>
+          <w:iCs/>
+        </w:rPr>
+        <w:t xml:space="preserve">реализаций (например, </w:t>
+      </w:r>
+      <w:r>
+        <w:rPr>
+          <w:iCs/>
+        </w:rPr>
+        <w:t xml:space="preserve">в случае </w:t>
+      </w:r>
+      <w:r>
+        <w:rPr>
+          <w:iCs/>
+          <w:lang w:val="en-US"/>
+        </w:rPr>
+        <w:t>OpenMP</w:t>
+      </w:r>
+      <w:r>
+        <w:rPr>
+          <w:iCs/>
+        </w:rPr>
+        <w:t xml:space="preserve"> ускорение не сильно отличается для случаев 2-х и 4-х нитей, а</w:t>
+      </w:r>
+      <w:r>
+        <w:rPr>
+          <w:iCs/>
+        </w:rPr>
+        <w:t xml:space="preserve"> </w:t>
+      </w:r>
+      <w:r>
+        <w:rPr>
+          <w:iCs/>
+        </w:rPr>
+        <w:t xml:space="preserve">у </w:t>
+      </w:r>
+      <w:r>
+        <w:rPr>
+          <w:iCs/>
+          <w:lang w:val="en-US"/>
+        </w:rPr>
+        <w:t>MPI</w:t>
+      </w:r>
+      <w:r>
+        <w:rPr>
+          <w:iCs/>
+        </w:rPr>
+        <w:t>+</w:t>
+      </w:r>
+      <w:r>
+        <w:rPr>
+          <w:iCs/>
+          <w:lang w:val="en-US"/>
+        </w:rPr>
+        <w:t>OpenMP</w:t>
+      </w:r>
+      <w:r>
+        <w:rPr>
+          <w:iCs/>
+        </w:rPr>
+        <w:t xml:space="preserve"> реализации аналогичное поведение наблюдается для случаев 1-й и 2</w:t>
+      </w:r>
+      <w:r>
+        <w:rPr>
+          <w:iCs/>
+        </w:rPr>
+        <w:t>-х</w:t>
+      </w:r>
+      <w:r>
+        <w:rPr>
+          <w:iCs/>
+        </w:rPr>
+        <w:t xml:space="preserve"> нитей).</w:t>
+      </w:r>
     </w:p>
     <w:sectPr>
       <w:pgSz w:w="11906" w:h="16838"/>

</xml_diff>

<commit_message>
new LSF and yet another report update
</commit_message>
<xml_diff>
--- a/Отчёт.docx
+++ b/Отчёт.docx
@@ -11847,12 +11847,14 @@
         </w:rPr>
         <w:t xml:space="preserve">. В программе с помощью </w:t>
       </w:r>
+      <w:proofErr w:type="spellStart"/>
       <w:r>
         <w:rPr>
           <w:iCs/>
         </w:rPr>
         <w:t>MPI_Dims_create</w:t>
       </w:r>
+      <w:proofErr w:type="spellEnd"/>
       <w:r>
         <w:rPr>
           <w:iCs/>
@@ -12061,6 +12063,7 @@
         </w:rPr>
         <w:t xml:space="preserve">и </w:t>
       </w:r>
+      <w:proofErr w:type="spellStart"/>
       <w:r>
         <w:rPr>
           <w:iCs/>
@@ -12068,6 +12071,7 @@
         </w:rPr>
         <w:t>mpic</w:t>
       </w:r>
+      <w:proofErr w:type="spellEnd"/>
       <w:r>
         <w:rPr>
           <w:iCs/>
@@ -12078,7 +12082,71 @@
         <w:rPr>
           <w:iCs/>
         </w:rPr>
-        <w:t xml:space="preserve"> соответсвенно) и время работы отличалось:</w:t>
+        <w:t xml:space="preserve"> </w:t>
+      </w:r>
+      <w:r>
+        <w:rPr>
+          <w:iCs/>
+        </w:rPr>
+        <w:t>соответственно</w:t>
+      </w:r>
+      <w:r>
+        <w:rPr>
+          <w:iCs/>
+        </w:rPr>
+        <w:t>) и время работы отличалось</w:t>
+      </w:r>
+      <w:r>
+        <w:rPr>
+          <w:iCs/>
+        </w:rPr>
+        <w:t xml:space="preserve">. </w:t>
+      </w:r>
+      <w:r>
+        <w:rPr>
+          <w:iCs/>
+        </w:rPr>
+        <w:t xml:space="preserve">Также требовалось реализовать вариант </w:t>
+      </w:r>
+      <w:r>
+        <w:rPr>
+          <w:iCs/>
+          <w:lang w:val="en-US"/>
+        </w:rPr>
+        <w:t>MPI</w:t>
+      </w:r>
+      <w:r>
+        <w:rPr>
+          <w:iCs/>
+        </w:rPr>
+        <w:t xml:space="preserve"> программы без </w:t>
+      </w:r>
+      <w:r>
+        <w:rPr>
+          <w:iCs/>
+          <w:lang w:val="en-US"/>
+        </w:rPr>
+        <w:t>OpenMP</w:t>
+      </w:r>
+      <w:r>
+        <w:rPr>
+          <w:iCs/>
+        </w:rPr>
+        <w:t xml:space="preserve"> и провести расчёты на сетке </w:t>
+      </w:r>
+      <m:oMath>
+        <m:r>
+          <w:rPr>
+            <w:rFonts w:ascii="Cambria Math" w:hAnsi="Cambria Math"/>
+          </w:rPr>
+          <m:t>40×40</m:t>
+        </m:r>
+      </m:oMath>
+      <w:r>
+        <w:rPr>
+          <w:rFonts w:eastAsiaTheme="minorEastAsia"/>
+        </w:rPr>
+        <w:t>.</w:t>
       </w:r>
     </w:p>
     <w:tbl>
@@ -12100,7 +12168,6 @@
           </w:tcPr>
           <w:p>
             <w:pPr>
-              <w:jc w:val="center"/>
               <w:rPr>
                 <w:iCs/>
               </w:rPr>
@@ -12119,7 +12186,6 @@
           </w:tcPr>
           <w:p>
             <w:pPr>
-              <w:jc w:val="center"/>
               <w:rPr>
                 <w:iCs/>
               </w:rPr>
@@ -12146,7 +12212,6 @@
           </w:tcPr>
           <w:p>
             <w:pPr>
-              <w:jc w:val="center"/>
               <w:rPr>
                 <w:iCs/>
               </w:rPr>
@@ -12165,7 +12230,6 @@
           </w:tcPr>
           <w:p>
             <w:pPr>
-              <w:jc w:val="center"/>
               <w:rPr>
                 <w:iCs/>
               </w:rPr>
@@ -12359,6 +12423,7 @@
                 <w:lang w:val="en-US"/>
               </w:rPr>
             </w:pPr>
+            <w:proofErr w:type="spellStart"/>
             <w:r>
               <w:rPr>
                 <w:iCs/>
@@ -12366,6 +12431,7 @@
               </w:rPr>
               <w:t>MPI+OpenMP</w:t>
             </w:r>
+            <w:proofErr w:type="spellEnd"/>
           </w:p>
         </w:tc>
         <w:tc>
@@ -12442,6 +12508,7 @@
                 <w:iCs/>
               </w:rPr>
             </w:pPr>
+            <w:proofErr w:type="spellStart"/>
             <w:r>
               <w:rPr>
                 <w:iCs/>
@@ -12449,6 +12516,7 @@
               </w:rPr>
               <w:t>MPI+OpenMP</w:t>
             </w:r>
+            <w:proofErr w:type="spellEnd"/>
           </w:p>
         </w:tc>
         <w:tc>
@@ -12521,34 +12589,272 @@
         </w:rPr>
       </w:pPr>
     </w:p>
-    <w:p>
-      <w:pPr>
-        <w:rPr>
-          <w:iCs/>
-        </w:rPr>
-      </w:pPr>
-    </w:p>
-    <w:p>
-      <w:pPr>
-        <w:rPr>
-          <w:iCs/>
-        </w:rPr>
-      </w:pPr>
-    </w:p>
-    <w:p>
-      <w:pPr>
-        <w:rPr>
-          <w:iCs/>
-        </w:rPr>
-      </w:pPr>
-    </w:p>
-    <w:p>
-      <w:pPr>
-        <w:rPr>
-          <w:iCs/>
-        </w:rPr>
-      </w:pPr>
-    </w:p>
+    <w:tbl>
+      <w:tblPr>
+        <w:tblStyle w:val="a6"/>
+        <w:tblW w:w="0" w:type="auto"/>
+        <w:tblLook w:val="04A0" w:firstRow="1" w:lastRow="0" w:firstColumn="1" w:lastColumn="0" w:noHBand="0" w:noVBand="1"/>
+      </w:tblPr>
+      <w:tblGrid>
+        <w:gridCol w:w="3681"/>
+        <w:gridCol w:w="2549"/>
+        <w:gridCol w:w="3115"/>
+      </w:tblGrid>
+      <w:tr>
+        <w:tc>
+          <w:tcPr>
+            <w:tcW w:w="3681" w:type="dxa"/>
+          </w:tcPr>
+          <w:p>
+            <w:pPr>
+              <w:rPr>
+                <w:iCs/>
+              </w:rPr>
+            </w:pPr>
+            <w:r>
+              <w:rPr>
+                <w:iCs/>
+              </w:rPr>
+              <w:t xml:space="preserve">Количество </w:t>
+            </w:r>
+            <w:proofErr w:type="spellStart"/>
+            <w:r>
+              <w:rPr>
+                <w:iCs/>
+              </w:rPr>
+              <w:t>роцессоров</w:t>
+            </w:r>
+            <w:proofErr w:type="spellEnd"/>
+            <w:r>
+              <w:rPr>
+                <w:iCs/>
+              </w:rPr>
+              <w:t xml:space="preserve"> </w:t>
+            </w:r>
+            <w:r>
+              <w:rPr>
+                <w:iCs/>
+                <w:lang w:val="en-US"/>
+              </w:rPr>
+              <w:t>MPI</w:t>
+            </w:r>
+          </w:p>
+        </w:tc>
+        <w:tc>
+          <w:tcPr>
+            <w:tcW w:w="2549" w:type="dxa"/>
+          </w:tcPr>
+          <w:p>
+            <w:pPr>
+              <w:rPr>
+                <w:iCs/>
+              </w:rPr>
+            </w:pPr>
+            <w:r>
+              <w:rPr>
+                <w:iCs/>
+              </w:rPr>
+              <w:t>Число итераций</w:t>
+            </w:r>
+          </w:p>
+        </w:tc>
+        <w:tc>
+          <w:tcPr>
+            <w:tcW w:w="3115" w:type="dxa"/>
+          </w:tcPr>
+          <w:p>
+            <w:pPr>
+              <w:rPr>
+                <w:iCs/>
+              </w:rPr>
+            </w:pPr>
+            <w:r>
+              <w:rPr>
+                <w:iCs/>
+              </w:rPr>
+              <w:t>Время решения</w:t>
+            </w:r>
+          </w:p>
+        </w:tc>
+      </w:tr>
+      <w:tr>
+        <w:tc>
+          <w:tcPr>
+            <w:tcW w:w="3681" w:type="dxa"/>
+          </w:tcPr>
+          <w:p>
+            <w:pPr>
+              <w:jc w:val="center"/>
+              <w:rPr>
+                <w:iCs/>
+              </w:rPr>
+            </w:pPr>
+            <w:r>
+              <w:rPr>
+                <w:iCs/>
+              </w:rPr>
+              <w:t>1</w:t>
+            </w:r>
+          </w:p>
+        </w:tc>
+        <w:tc>
+          <w:tcPr>
+            <w:tcW w:w="2549" w:type="dxa"/>
+          </w:tcPr>
+          <w:p>
+            <w:pPr>
+              <w:jc w:val="center"/>
+              <w:rPr>
+                <w:iCs/>
+              </w:rPr>
+            </w:pPr>
+            <w:r>
+              <w:rPr>
+                <w:iCs/>
+              </w:rPr>
+              <w:t>26188</w:t>
+            </w:r>
+          </w:p>
+        </w:tc>
+        <w:tc>
+          <w:tcPr>
+            <w:tcW w:w="3115" w:type="dxa"/>
+          </w:tcPr>
+          <w:p>
+            <w:pPr>
+              <w:jc w:val="center"/>
+              <w:rPr>
+                <w:iCs/>
+              </w:rPr>
+            </w:pPr>
+            <w:r>
+              <w:rPr>
+                <w:iCs/>
+              </w:rPr>
+              <w:t>9.230[s]</w:t>
+            </w:r>
+          </w:p>
+        </w:tc>
+      </w:tr>
+      <w:tr>
+        <w:tc>
+          <w:tcPr>
+            <w:tcW w:w="3681" w:type="dxa"/>
+          </w:tcPr>
+          <w:p>
+            <w:pPr>
+              <w:jc w:val="center"/>
+              <w:rPr>
+                <w:iCs/>
+              </w:rPr>
+            </w:pPr>
+            <w:r>
+              <w:rPr>
+                <w:iCs/>
+              </w:rPr>
+              <w:t>2</w:t>
+            </w:r>
+          </w:p>
+        </w:tc>
+        <w:tc>
+          <w:tcPr>
+            <w:tcW w:w="2549" w:type="dxa"/>
+          </w:tcPr>
+          <w:p>
+            <w:pPr>
+              <w:jc w:val="center"/>
+              <w:rPr>
+                <w:iCs/>
+              </w:rPr>
+            </w:pPr>
+            <w:r>
+              <w:rPr>
+                <w:iCs/>
+              </w:rPr>
+              <w:t>26188</w:t>
+            </w:r>
+          </w:p>
+        </w:tc>
+        <w:tc>
+          <w:tcPr>
+            <w:tcW w:w="3115" w:type="dxa"/>
+          </w:tcPr>
+          <w:p>
+            <w:pPr>
+              <w:jc w:val="center"/>
+              <w:rPr>
+                <w:iCs/>
+              </w:rPr>
+            </w:pPr>
+            <w:r>
+              <w:rPr>
+                <w:iCs/>
+              </w:rPr>
+              <w:t>6.952[s]</w:t>
+            </w:r>
+          </w:p>
+        </w:tc>
+      </w:tr>
+      <w:tr>
+        <w:tc>
+          <w:tcPr>
+            <w:tcW w:w="3681" w:type="dxa"/>
+          </w:tcPr>
+          <w:p>
+            <w:pPr>
+              <w:jc w:val="center"/>
+              <w:rPr>
+                <w:iCs/>
+              </w:rPr>
+            </w:pPr>
+            <w:r>
+              <w:rPr>
+                <w:iCs/>
+              </w:rPr>
+              <w:t>3</w:t>
+            </w:r>
+          </w:p>
+        </w:tc>
+        <w:tc>
+          <w:tcPr>
+            <w:tcW w:w="2549" w:type="dxa"/>
+          </w:tcPr>
+          <w:p>
+            <w:pPr>
+              <w:jc w:val="center"/>
+              <w:rPr>
+                <w:iCs/>
+              </w:rPr>
+            </w:pPr>
+            <w:r>
+              <w:rPr>
+                <w:iCs/>
+              </w:rPr>
+              <w:t>26188</w:t>
+            </w:r>
+          </w:p>
+        </w:tc>
+        <w:tc>
+          <w:tcPr>
+            <w:tcW w:w="3115" w:type="dxa"/>
+          </w:tcPr>
+          <w:p>
+            <w:pPr>
+              <w:jc w:val="center"/>
+              <w:rPr>
+                <w:iCs/>
+              </w:rPr>
+            </w:pPr>
+            <w:r>
+              <w:rPr>
+                <w:iCs/>
+              </w:rPr>
+              <w:t>5.135[s]</w:t>
+            </w:r>
+          </w:p>
+        </w:tc>
+      </w:tr>
+    </w:tbl>
     <w:p>
       <w:pPr>
         <w:rPr>
@@ -14987,6 +15293,7 @@
         <w:jc w:val="both"/>
         <w:rPr>
           <w:iCs/>
+          <w:lang w:val="en-US"/>
         </w:rPr>
       </w:pPr>
       <w:r>
@@ -15182,19 +15489,7 @@
         <w:rPr>
           <w:iCs/>
         </w:rPr>
-        <w:t xml:space="preserve"> реализации аналогичное поведение наблюдается для случаев 1-й и 2</w:t>
-      </w:r>
-      <w:r>
-        <w:rPr>
-          <w:iCs/>
-        </w:rPr>
-        <w:t>-х</w:t>
-      </w:r>
-      <w:r>
-        <w:rPr>
-          <w:iCs/>
-        </w:rPr>
-        <w:t xml:space="preserve"> нитей).</w:t>
+        <w:t xml:space="preserve"> реализации аналогичное поведение наблюдается для случаев 1-й и 2-х нитей).</w:t>
       </w:r>
     </w:p>
     <w:sectPr>
@@ -15704,7 +15999,7 @@
   <w:style w:type="paragraph" w:default="1" w:styleId="a">
     <w:name w:val="Normal"/>
     <w:qFormat/>
-    <w:rsid w:val="00387081"/>
+    <w:rsid w:val="00A20548"/>
   </w:style>
   <w:style w:type="paragraph" w:styleId="1">
     <w:name w:val="heading 1"/>

</xml_diff>